<commit_message>
100% of hw 14 and 15 completed.Batch files updated to PAUSE
</commit_message>
<xml_diff>
--- a/hw_14/doc/homework.docx
+++ b/hw_14/doc/homework.docx
@@ -1,6 +1,6 @@
 
 <file path=word/document.xml><?xml version="1.0" encoding="utf-8"?>
-<w:document xmlns:wpc="http://schemas.microsoft.com/office/word/2010/wordprocessingCanvas" xmlns:mc="http://schemas.openxmlformats.org/markup-compatibility/2006" xmlns:o="urn:schemas-microsoft-com:office:office" xmlns:r="http://schemas.openxmlformats.org/officeDocument/2006/relationships" xmlns:m="http://schemas.openxmlformats.org/officeDocument/2006/math" xmlns:v="urn:schemas-microsoft-com:vml" xmlns:wp14="http://schemas.microsoft.com/office/word/2010/wordprocessingDrawing" xmlns:wp="http://schemas.openxmlformats.org/drawingml/2006/wordprocessingDrawing" xmlns:w10="urn:schemas-microsoft-com:office:word" xmlns:w="http://schemas.openxmlformats.org/wordprocessingml/2006/main" xmlns:w14="http://schemas.microsoft.com/office/word/2010/wordml" xmlns:wpg="http://schemas.microsoft.com/office/word/2010/wordprocessingGroup" xmlns:wpi="http://schemas.microsoft.com/office/word/2010/wordprocessingInk" xmlns:wne="http://schemas.microsoft.com/office/word/2006/wordml" xmlns:wps="http://schemas.microsoft.com/office/word/2010/wordprocessingShape" mc:Ignorable="w14 wp14">
+<w:document xmlns:ve="http://schemas.openxmlformats.org/markup-compatibility/2006" xmlns:o="urn:schemas-microsoft-com:office:office" xmlns:r="http://schemas.openxmlformats.org/officeDocument/2006/relationships" xmlns:m="http://schemas.openxmlformats.org/officeDocument/2006/math" xmlns:v="urn:schemas-microsoft-com:vml" xmlns:wp="http://schemas.openxmlformats.org/drawingml/2006/wordprocessingDrawing" xmlns:w10="urn:schemas-microsoft-com:office:word" xmlns:w="http://schemas.openxmlformats.org/wordprocessingml/2006/main" xmlns:wne="http://schemas.microsoft.com/office/word/2006/wordml">
   <w:body>
     <w:p>
       <w:pPr>
@@ -31,15 +31,621 @@
           <w:sz w:val="32"/>
           <w:szCs w:val="32"/>
         </w:rPr>
-        <w:t>00</w:t>
-      </w:r>
+        <w:t>14</w:t>
+      </w:r>
+    </w:p>
+    <w:p>
+      <w:pPr>
+        <w:pStyle w:val="yiv37883355msonormal"/>
+        <w:shd w:val="clear" w:color="auto" w:fill="FFFFFF"/>
+        <w:spacing w:before="0" w:beforeAutospacing="0" w:after="0" w:afterAutospacing="0"/>
+        <w:rPr>
+          <w:color w:val="454545"/>
+        </w:rPr>
+      </w:pPr>
+      <w:r>
+        <w:rPr>
+          <w:color w:val="1F497D"/>
+        </w:rPr>
+        <w:t> </w:t>
+      </w:r>
+    </w:p>
+    <w:p>
+      <w:pPr>
+        <w:pStyle w:val="yiv37883355msonormal"/>
+        <w:shd w:val="clear" w:color="auto" w:fill="FFFFFF"/>
+        <w:spacing w:before="0" w:beforeAutospacing="0" w:after="0" w:afterAutospacing="0"/>
+        <w:rPr>
+          <w:color w:val="454545"/>
+        </w:rPr>
+      </w:pPr>
+      <w:r>
+        <w:rPr>
+          <w:color w:val="365F91"/>
+        </w:rPr>
+        <w:t>Using</w:t>
+      </w:r>
+      <w:r>
+        <w:rPr>
+          <w:rStyle w:val="apple-converted-space"/>
+          <w:color w:val="365F91"/>
+        </w:rPr>
+        <w:t> </w:t>
+      </w:r>
+      <w:r>
+        <w:rPr>
+          <w:color w:val="7030A0"/>
+        </w:rPr>
+        <w:t>command-line argument</w:t>
+      </w:r>
+      <w:r>
+        <w:rPr>
+          <w:rStyle w:val="apple-converted-space"/>
+          <w:color w:val="365F91"/>
+        </w:rPr>
+        <w:t> </w:t>
+      </w:r>
+      <w:r>
+        <w:rPr>
+          <w:color w:val="365F91"/>
+        </w:rPr>
+        <w:t>and</w:t>
+      </w:r>
+      <w:r>
+        <w:rPr>
+          <w:rStyle w:val="apple-converted-space"/>
+          <w:color w:val="365F91"/>
+        </w:rPr>
+        <w:t> </w:t>
+      </w:r>
+      <w:proofErr w:type="spellStart"/>
+      <w:r>
+        <w:rPr>
+          <w:color w:val="7030A0"/>
+        </w:rPr>
+        <w:t>regex</w:t>
+      </w:r>
+      <w:proofErr w:type="spellEnd"/>
+      <w:r>
+        <w:rPr>
+          <w:rStyle w:val="apple-converted-space"/>
+          <w:color w:val="365F91"/>
+        </w:rPr>
+        <w:t> </w:t>
+      </w:r>
+      <w:r>
+        <w:rPr>
+          <w:color w:val="365F91"/>
+        </w:rPr>
+        <w:t>create the ruby script for each assignment (10):</w:t>
+      </w:r>
+    </w:p>
+    <w:p>
+      <w:pPr>
+        <w:pStyle w:val="yiv37883355msonormal"/>
+        <w:shd w:val="clear" w:color="auto" w:fill="FFFFFF"/>
+        <w:spacing w:before="0" w:beforeAutospacing="0" w:after="0" w:afterAutospacing="0"/>
+        <w:ind w:left="360"/>
+        <w:rPr>
+          <w:color w:val="454545"/>
+        </w:rPr>
+      </w:pPr>
+      <w:r>
+        <w:rPr>
+          <w:color w:val="365F91"/>
+        </w:rPr>
+        <w:t> </w:t>
+      </w:r>
+    </w:p>
+    <w:p>
+      <w:pPr>
+        <w:pStyle w:val="yiv37883355msonormal"/>
+        <w:shd w:val="clear" w:color="auto" w:fill="FFFFFF"/>
+        <w:spacing w:before="0" w:beforeAutospacing="0" w:after="0" w:afterAutospacing="0"/>
+        <w:ind w:left="1080"/>
+        <w:rPr>
+          <w:color w:val="454545"/>
+        </w:rPr>
+      </w:pPr>
+      <w:r>
+        <w:rPr>
+          <w:color w:val="984806"/>
+        </w:rPr>
+        <w:t>01.</w:t>
+      </w:r>
+      <w:r>
+        <w:rPr>
+          <w:color w:val="984806"/>
+          <w:sz w:val="14"/>
+          <w:szCs w:val="14"/>
+        </w:rPr>
+        <w:t> </w:t>
+      </w:r>
+      <w:r>
+        <w:rPr>
+          <w:rStyle w:val="apple-converted-space"/>
+          <w:color w:val="984806"/>
+          <w:sz w:val="14"/>
+          <w:szCs w:val="14"/>
+        </w:rPr>
+        <w:t> </w:t>
+      </w:r>
+      <w:proofErr w:type="gramStart"/>
+      <w:r>
+        <w:rPr>
+          <w:color w:val="984806"/>
+        </w:rPr>
+        <w:t>script_14_01.rb</w:t>
+      </w:r>
+      <w:proofErr w:type="gramEnd"/>
+    </w:p>
+    <w:p>
+      <w:pPr>
+        <w:pStyle w:val="yiv37883355msonormal"/>
+        <w:shd w:val="clear" w:color="auto" w:fill="FFFFFF"/>
+        <w:spacing w:before="0" w:beforeAutospacing="0" w:after="0" w:afterAutospacing="0"/>
+        <w:ind w:left="1080"/>
+        <w:rPr>
+          <w:color w:val="454545"/>
+        </w:rPr>
+      </w:pPr>
+      <w:r>
+        <w:rPr>
+          <w:color w:val="00B050"/>
+        </w:rPr>
+        <w:t>Retrieve Mac address from you commuter</w:t>
+      </w:r>
+    </w:p>
+    <w:p>
+      <w:pPr>
+        <w:pStyle w:val="yiv37883355msonormal"/>
+        <w:shd w:val="clear" w:color="auto" w:fill="FFFFFF"/>
+        <w:spacing w:before="0" w:beforeAutospacing="0" w:after="0" w:afterAutospacing="0"/>
+        <w:ind w:left="1440"/>
+        <w:rPr>
+          <w:color w:val="454545"/>
+        </w:rPr>
+      </w:pPr>
+      <w:r>
+        <w:rPr>
+          <w:color w:val="00B050"/>
+        </w:rPr>
+        <w:t>Arguments (1):</w:t>
+      </w:r>
+      <w:r>
+        <w:rPr>
+          <w:rStyle w:val="apple-converted-space"/>
+          <w:color w:val="00B050"/>
+        </w:rPr>
+        <w:t> </w:t>
+      </w:r>
+      <w:proofErr w:type="spellStart"/>
+      <w:r>
+        <w:rPr>
+          <w:color w:val="7030A0"/>
+        </w:rPr>
+        <w:t>mac_address</w:t>
+      </w:r>
+      <w:proofErr w:type="spellEnd"/>
+    </w:p>
+    <w:p>
+      <w:pPr>
+        <w:pStyle w:val="yiv37883355msonormal"/>
+        <w:shd w:val="clear" w:color="auto" w:fill="FFFFFF"/>
+        <w:spacing w:before="0" w:beforeAutospacing="0" w:after="0" w:afterAutospacing="0"/>
+        <w:ind w:left="1440"/>
+        <w:rPr>
+          <w:color w:val="454545"/>
+        </w:rPr>
+      </w:pPr>
+      <w:r>
+        <w:rPr>
+          <w:color w:val="00B050"/>
+        </w:rPr>
+        <w:t>Output:</w:t>
+      </w:r>
+      <w:r>
+        <w:rPr>
+          <w:rStyle w:val="apple-converted-space"/>
+          <w:color w:val="00B050"/>
+        </w:rPr>
+        <w:t> </w:t>
+      </w:r>
+      <w:r>
+        <w:rPr>
+          <w:color w:val="0070C0"/>
+        </w:rPr>
+        <w:t>Mac address of your computer:</w:t>
+      </w:r>
+      <w:r>
+        <w:rPr>
+          <w:rStyle w:val="apple-converted-space"/>
+          <w:color w:val="0070C0"/>
+        </w:rPr>
+        <w:t> </w:t>
+      </w:r>
+      <w:r>
+        <w:rPr>
+          <w:color w:val="7030A0"/>
+        </w:rPr>
+        <w:t>18-03-73-1B-22-15</w:t>
+      </w:r>
+    </w:p>
+    <w:p>
+      <w:pPr>
+        <w:pStyle w:val="yiv37883355msonormal"/>
+        <w:shd w:val="clear" w:color="auto" w:fill="FFFFFF"/>
+        <w:spacing w:before="0" w:beforeAutospacing="0" w:after="0" w:afterAutospacing="0"/>
+        <w:ind w:left="1440"/>
+        <w:rPr>
+          <w:color w:val="454545"/>
+        </w:rPr>
+      </w:pPr>
+      <w:r>
+        <w:rPr>
+          <w:color w:val="00B050"/>
+        </w:rPr>
+        <w:t> </w:t>
+      </w:r>
+    </w:p>
+    <w:p>
+      <w:pPr>
+        <w:pStyle w:val="yiv37883355msonormal"/>
+        <w:shd w:val="clear" w:color="auto" w:fill="FFFFFF"/>
+        <w:spacing w:before="0" w:beforeAutospacing="0" w:after="0" w:afterAutospacing="0"/>
+        <w:ind w:left="1080"/>
+        <w:rPr>
+          <w:color w:val="454545"/>
+        </w:rPr>
+      </w:pPr>
+      <w:r>
+        <w:rPr>
+          <w:color w:val="984806"/>
+        </w:rPr>
+        <w:t>02.</w:t>
+      </w:r>
+      <w:r>
+        <w:rPr>
+          <w:color w:val="984806"/>
+          <w:sz w:val="14"/>
+          <w:szCs w:val="14"/>
+        </w:rPr>
+        <w:t> </w:t>
+      </w:r>
+      <w:r>
+        <w:rPr>
+          <w:rStyle w:val="apple-converted-space"/>
+          <w:color w:val="984806"/>
+          <w:sz w:val="14"/>
+          <w:szCs w:val="14"/>
+        </w:rPr>
+        <w:t> </w:t>
+      </w:r>
+      <w:r>
+        <w:rPr>
+          <w:color w:val="00B050"/>
+        </w:rPr>
+        <w:t> </w:t>
+      </w:r>
+      <w:proofErr w:type="gramStart"/>
+      <w:r>
+        <w:rPr>
+          <w:color w:val="984806"/>
+        </w:rPr>
+        <w:t>script_14_02.rb</w:t>
+      </w:r>
+      <w:proofErr w:type="gramEnd"/>
+    </w:p>
+    <w:p>
+      <w:pPr>
+        <w:pStyle w:val="yiv37883355msonormal"/>
+        <w:shd w:val="clear" w:color="auto" w:fill="FFFFFF"/>
+        <w:spacing w:before="0" w:beforeAutospacing="0" w:after="0" w:afterAutospacing="0"/>
+        <w:ind w:left="1080"/>
+        <w:rPr>
+          <w:color w:val="454545"/>
+        </w:rPr>
+      </w:pPr>
+      <w:r>
+        <w:rPr>
+          <w:color w:val="00B050"/>
+        </w:rPr>
+        <w:t>Retrieve</w:t>
+      </w:r>
+      <w:r>
+        <w:rPr>
+          <w:rStyle w:val="apple-converted-space"/>
+          <w:color w:val="00B050"/>
+        </w:rPr>
+        <w:t> </w:t>
+      </w:r>
+      <w:r>
+        <w:rPr>
+          <w:rStyle w:val="yshortcuts"/>
+          <w:color w:val="00B050"/>
+        </w:rPr>
+        <w:t>IPv4 address</w:t>
+      </w:r>
+      <w:r>
+        <w:rPr>
+          <w:rStyle w:val="apple-converted-space"/>
+          <w:color w:val="00B050"/>
+        </w:rPr>
+        <w:t> </w:t>
+      </w:r>
+      <w:r>
+        <w:rPr>
+          <w:color w:val="00B050"/>
+        </w:rPr>
+        <w:t>from you commuter</w:t>
+      </w:r>
+    </w:p>
+    <w:p>
+      <w:pPr>
+        <w:pStyle w:val="yiv37883355msonormal"/>
+        <w:shd w:val="clear" w:color="auto" w:fill="FFFFFF"/>
+        <w:spacing w:before="0" w:beforeAutospacing="0" w:after="0" w:afterAutospacing="0"/>
+        <w:ind w:left="1440"/>
+        <w:rPr>
+          <w:color w:val="454545"/>
+        </w:rPr>
+      </w:pPr>
+      <w:r>
+        <w:rPr>
+          <w:color w:val="00B050"/>
+        </w:rPr>
+        <w:t>Arguments (1):</w:t>
+      </w:r>
+      <w:r>
+        <w:rPr>
+          <w:rStyle w:val="apple-converted-space"/>
+          <w:color w:val="00B050"/>
+        </w:rPr>
+        <w:t> </w:t>
+      </w:r>
+      <w:r>
+        <w:rPr>
+          <w:color w:val="7030A0"/>
+        </w:rPr>
+        <w:t>ipv4_address</w:t>
+      </w:r>
+    </w:p>
+    <w:p>
+      <w:pPr>
+        <w:pStyle w:val="yiv37883355msonormal"/>
+        <w:shd w:val="clear" w:color="auto" w:fill="FFFFFF"/>
+        <w:spacing w:before="0" w:beforeAutospacing="0" w:after="0" w:afterAutospacing="0"/>
+        <w:ind w:left="1440"/>
+        <w:rPr>
+          <w:color w:val="454545"/>
+        </w:rPr>
+      </w:pPr>
+      <w:r>
+        <w:rPr>
+          <w:color w:val="00B050"/>
+        </w:rPr>
+        <w:t>Output:</w:t>
+      </w:r>
+      <w:r>
+        <w:rPr>
+          <w:rStyle w:val="apple-converted-space"/>
+          <w:color w:val="00B050"/>
+        </w:rPr>
+        <w:t> </w:t>
+      </w:r>
+      <w:r>
+        <w:rPr>
+          <w:color w:val="0070C0"/>
+        </w:rPr>
+        <w:t>IPv4 address of your computer:</w:t>
+      </w:r>
+      <w:r>
+        <w:rPr>
+          <w:rStyle w:val="apple-converted-space"/>
+          <w:color w:val="0070C0"/>
+        </w:rPr>
+        <w:t> </w:t>
+      </w:r>
+      <w:r>
+        <w:rPr>
+          <w:color w:val="7030A0"/>
+        </w:rPr>
+        <w:t>10.251.154.218</w:t>
+      </w:r>
+    </w:p>
+    <w:p>
+      <w:pPr>
+        <w:pStyle w:val="yiv37883355msonormal"/>
+        <w:shd w:val="clear" w:color="auto" w:fill="FFFFFF"/>
+        <w:spacing w:before="0" w:beforeAutospacing="0" w:after="0" w:afterAutospacing="0"/>
+        <w:ind w:left="1440"/>
+        <w:rPr>
+          <w:color w:val="454545"/>
+        </w:rPr>
+      </w:pPr>
+      <w:r>
+        <w:rPr>
+          <w:color w:val="00B050"/>
+        </w:rPr>
+        <w:t> </w:t>
+      </w:r>
+    </w:p>
+    <w:p>
+      <w:pPr>
+        <w:pStyle w:val="yiv37883355msonormal"/>
+        <w:shd w:val="clear" w:color="auto" w:fill="FFFFFF"/>
+        <w:spacing w:before="0" w:beforeAutospacing="0" w:after="0" w:afterAutospacing="0"/>
+        <w:ind w:left="1080"/>
+        <w:rPr>
+          <w:color w:val="454545"/>
+        </w:rPr>
+      </w:pPr>
+      <w:r>
+        <w:rPr>
+          <w:color w:val="984806"/>
+        </w:rPr>
+        <w:t>03.</w:t>
+      </w:r>
+      <w:r>
+        <w:rPr>
+          <w:color w:val="984806"/>
+          <w:sz w:val="14"/>
+          <w:szCs w:val="14"/>
+        </w:rPr>
+        <w:t> </w:t>
+      </w:r>
+      <w:r>
+        <w:rPr>
+          <w:rStyle w:val="apple-converted-space"/>
+          <w:color w:val="984806"/>
+          <w:sz w:val="14"/>
+          <w:szCs w:val="14"/>
+        </w:rPr>
+        <w:t> </w:t>
+      </w:r>
+      <w:r>
+        <w:rPr>
+          <w:color w:val="00B050"/>
+        </w:rPr>
+        <w:t> </w:t>
+      </w:r>
+      <w:proofErr w:type="gramStart"/>
+      <w:r>
+        <w:rPr>
+          <w:color w:val="984806"/>
+        </w:rPr>
+        <w:t>script_14_03.rb</w:t>
+      </w:r>
+      <w:proofErr w:type="gramEnd"/>
+    </w:p>
+    <w:p>
+      <w:pPr>
+        <w:pStyle w:val="yiv37883355msonormal"/>
+        <w:shd w:val="clear" w:color="auto" w:fill="FFFFFF"/>
+        <w:spacing w:before="0" w:beforeAutospacing="0" w:after="0" w:afterAutospacing="0"/>
+        <w:ind w:left="1080"/>
+        <w:rPr>
+          <w:color w:val="454545"/>
+        </w:rPr>
+      </w:pPr>
+      <w:r>
+        <w:rPr>
+          <w:color w:val="00B050"/>
+        </w:rPr>
+        <w:t>Retrieve IPv6 address from you commuter</w:t>
+      </w:r>
+    </w:p>
+    <w:p>
+      <w:pPr>
+        <w:pStyle w:val="yiv37883355msonormal"/>
+        <w:shd w:val="clear" w:color="auto" w:fill="FFFFFF"/>
+        <w:spacing w:before="0" w:beforeAutospacing="0" w:after="0" w:afterAutospacing="0"/>
+        <w:ind w:left="1440"/>
+        <w:rPr>
+          <w:color w:val="454545"/>
+        </w:rPr>
+      </w:pPr>
+      <w:r>
+        <w:rPr>
+          <w:color w:val="00B050"/>
+        </w:rPr>
+        <w:t>Arguments (1):</w:t>
+      </w:r>
+      <w:r>
+        <w:rPr>
+          <w:rStyle w:val="apple-converted-space"/>
+          <w:color w:val="00B050"/>
+        </w:rPr>
+        <w:t> </w:t>
+      </w:r>
+      <w:r>
+        <w:rPr>
+          <w:color w:val="7030A0"/>
+        </w:rPr>
+        <w:t>ipv6</w:t>
+      </w:r>
+      <w:r>
+        <w:rPr>
+          <w:color w:val="7030A0"/>
+        </w:rPr>
+        <w:t>_address</w:t>
+      </w:r>
+    </w:p>
+    <w:p>
+      <w:pPr>
+        <w:pStyle w:val="yiv37883355msonormal"/>
+        <w:shd w:val="clear" w:color="auto" w:fill="FFFFFF"/>
+        <w:spacing w:before="0" w:beforeAutospacing="0" w:after="0" w:afterAutospacing="0"/>
+        <w:ind w:left="1440"/>
+        <w:rPr>
+          <w:color w:val="454545"/>
+        </w:rPr>
+      </w:pPr>
+      <w:r>
+        <w:rPr>
+          <w:color w:val="00B050"/>
+        </w:rPr>
+        <w:t>Output:</w:t>
+      </w:r>
+      <w:r>
+        <w:rPr>
+          <w:rStyle w:val="apple-converted-space"/>
+          <w:color w:val="00B050"/>
+        </w:rPr>
+        <w:t> </w:t>
+      </w:r>
+      <w:r>
+        <w:rPr>
+          <w:color w:val="0070C0"/>
+        </w:rPr>
+        <w:t>IPv4 address of your computer:</w:t>
+      </w:r>
+      <w:r>
+        <w:rPr>
+          <w:rStyle w:val="apple-converted-space"/>
+          <w:color w:val="0070C0"/>
+        </w:rPr>
+        <w:t> </w:t>
+      </w:r>
+      <w:r>
+        <w:rPr>
+          <w:color w:val="7030A0"/>
+        </w:rPr>
+        <w:t>fe80:</w:t>
+      </w:r>
+      <w:proofErr w:type="gramStart"/>
+      <w:r>
+        <w:rPr>
+          <w:color w:val="7030A0"/>
+        </w:rPr>
+        <w:t>:4910:fe70:c2fc:132b</w:t>
+      </w:r>
+      <w:proofErr w:type="gramEnd"/>
+      <w:r>
+        <w:rPr>
+          <w:color w:val="7030A0"/>
+        </w:rPr>
+        <w:t>%11</w:t>
+      </w:r>
+    </w:p>
+    <w:p>
+      <w:pPr>
+        <w:ind w:right="108"/>
+        <w:rPr>
+          <w:rFonts w:ascii="Tahoma" w:hAnsi="Tahoma" w:cs="Tahoma"/>
+          <w:b/>
+          <w:color w:val="0F243E"/>
+          <w:sz w:val="32"/>
+          <w:szCs w:val="32"/>
+        </w:rPr>
+      </w:pPr>
     </w:p>
     <w:p>
       <w:bookmarkStart w:id="0" w:name="_GoBack"/>
       <w:bookmarkEnd w:id="0"/>
     </w:p>
     <w:sectPr>
-      <w:footerReference w:type="default" r:id="rId8"/>
+      <w:footerReference w:type="default" r:id="rId7"/>
       <w:pgSz w:w="12240" w:h="15840"/>
       <w:pgMar w:top="1008" w:right="1008" w:bottom="1008" w:left="1008" w:header="720" w:footer="720" w:gutter="0"/>
       <w:cols w:space="720"/>
@@ -50,7 +656,7 @@
 </file>
 
 <file path=word/endnotes.xml><?xml version="1.0" encoding="utf-8"?>
-<w:endnotes xmlns:wpc="http://schemas.microsoft.com/office/word/2010/wordprocessingCanvas" xmlns:mc="http://schemas.openxmlformats.org/markup-compatibility/2006" xmlns:o="urn:schemas-microsoft-com:office:office" xmlns:r="http://schemas.openxmlformats.org/officeDocument/2006/relationships" xmlns:m="http://schemas.openxmlformats.org/officeDocument/2006/math" xmlns:v="urn:schemas-microsoft-com:vml" xmlns:wp14="http://schemas.microsoft.com/office/word/2010/wordprocessingDrawing" xmlns:wp="http://schemas.openxmlformats.org/drawingml/2006/wordprocessingDrawing" xmlns:w10="urn:schemas-microsoft-com:office:word" xmlns:w="http://schemas.openxmlformats.org/wordprocessingml/2006/main" xmlns:w14="http://schemas.microsoft.com/office/word/2010/wordml" xmlns:wpg="http://schemas.microsoft.com/office/word/2010/wordprocessingGroup" xmlns:wpi="http://schemas.microsoft.com/office/word/2010/wordprocessingInk" xmlns:wne="http://schemas.microsoft.com/office/word/2006/wordml" xmlns:wps="http://schemas.microsoft.com/office/word/2010/wordprocessingShape" mc:Ignorable="w14 wp14">
+<w:endnotes xmlns:ve="http://schemas.openxmlformats.org/markup-compatibility/2006" xmlns:o="urn:schemas-microsoft-com:office:office" xmlns:r="http://schemas.openxmlformats.org/officeDocument/2006/relationships" xmlns:m="http://schemas.openxmlformats.org/officeDocument/2006/math" xmlns:v="urn:schemas-microsoft-com:vml" xmlns:wp="http://schemas.openxmlformats.org/drawingml/2006/wordprocessingDrawing" xmlns:w10="urn:schemas-microsoft-com:office:word" xmlns:w="http://schemas.openxmlformats.org/wordprocessingml/2006/main" xmlns:wne="http://schemas.microsoft.com/office/word/2006/wordml">
   <w:endnote w:type="separator" w:id="-1">
     <w:p>
       <w:r>
@@ -69,7 +675,7 @@
 </file>
 
 <file path=word/footer1.xml><?xml version="1.0" encoding="utf-8"?>
-<w:ftr xmlns:wpc="http://schemas.microsoft.com/office/word/2010/wordprocessingCanvas" xmlns:mc="http://schemas.openxmlformats.org/markup-compatibility/2006" xmlns:o="urn:schemas-microsoft-com:office:office" xmlns:r="http://schemas.openxmlformats.org/officeDocument/2006/relationships" xmlns:m="http://schemas.openxmlformats.org/officeDocument/2006/math" xmlns:v="urn:schemas-microsoft-com:vml" xmlns:wp14="http://schemas.microsoft.com/office/word/2010/wordprocessingDrawing" xmlns:wp="http://schemas.openxmlformats.org/drawingml/2006/wordprocessingDrawing" xmlns:w10="urn:schemas-microsoft-com:office:word" xmlns:w="http://schemas.openxmlformats.org/wordprocessingml/2006/main" xmlns:w14="http://schemas.microsoft.com/office/word/2010/wordml" xmlns:wpg="http://schemas.microsoft.com/office/word/2010/wordprocessingGroup" xmlns:wpi="http://schemas.microsoft.com/office/word/2010/wordprocessingInk" xmlns:wne="http://schemas.microsoft.com/office/word/2006/wordml" xmlns:wps="http://schemas.microsoft.com/office/word/2010/wordprocessingShape" mc:Ignorable="w14 wp14">
+<w:ftr xmlns:ve="http://schemas.openxmlformats.org/markup-compatibility/2006" xmlns:o="urn:schemas-microsoft-com:office:office" xmlns:r="http://schemas.openxmlformats.org/officeDocument/2006/relationships" xmlns:m="http://schemas.openxmlformats.org/officeDocument/2006/math" xmlns:v="urn:schemas-microsoft-com:vml" xmlns:wp="http://schemas.openxmlformats.org/drawingml/2006/wordprocessingDrawing" xmlns:w10="urn:schemas-microsoft-com:office:word" xmlns:w="http://schemas.openxmlformats.org/wordprocessingml/2006/main" xmlns:wne="http://schemas.microsoft.com/office/word/2006/wordml">
   <w:sdt>
     <w:sdtPr>
       <w:id w:val="1008104625"/>
@@ -122,7 +728,7 @@
 </file>
 
 <file path=word/footnotes.xml><?xml version="1.0" encoding="utf-8"?>
-<w:footnotes xmlns:wpc="http://schemas.microsoft.com/office/word/2010/wordprocessingCanvas" xmlns:mc="http://schemas.openxmlformats.org/markup-compatibility/2006" xmlns:o="urn:schemas-microsoft-com:office:office" xmlns:r="http://schemas.openxmlformats.org/officeDocument/2006/relationships" xmlns:m="http://schemas.openxmlformats.org/officeDocument/2006/math" xmlns:v="urn:schemas-microsoft-com:vml" xmlns:wp14="http://schemas.microsoft.com/office/word/2010/wordprocessingDrawing" xmlns:wp="http://schemas.openxmlformats.org/drawingml/2006/wordprocessingDrawing" xmlns:w10="urn:schemas-microsoft-com:office:word" xmlns:w="http://schemas.openxmlformats.org/wordprocessingml/2006/main" xmlns:w14="http://schemas.microsoft.com/office/word/2010/wordml" xmlns:wpg="http://schemas.microsoft.com/office/word/2010/wordprocessingGroup" xmlns:wpi="http://schemas.microsoft.com/office/word/2010/wordprocessingInk" xmlns:wne="http://schemas.microsoft.com/office/word/2006/wordml" xmlns:wps="http://schemas.microsoft.com/office/word/2010/wordprocessingShape" mc:Ignorable="w14 wp14">
+<w:footnotes xmlns:ve="http://schemas.openxmlformats.org/markup-compatibility/2006" xmlns:o="urn:schemas-microsoft-com:office:office" xmlns:r="http://schemas.openxmlformats.org/officeDocument/2006/relationships" xmlns:m="http://schemas.openxmlformats.org/officeDocument/2006/math" xmlns:v="urn:schemas-microsoft-com:vml" xmlns:wp="http://schemas.openxmlformats.org/drawingml/2006/wordprocessingDrawing" xmlns:w10="urn:schemas-microsoft-com:office:word" xmlns:w="http://schemas.openxmlformats.org/wordprocessingml/2006/main" xmlns:wne="http://schemas.microsoft.com/office/word/2006/wordml">
   <w:footnote w:type="separator" w:id="-1">
     <w:p>
       <w:r>
@@ -141,7 +747,7 @@
 </file>
 
 <file path=word/numbering.xml><?xml version="1.0" encoding="utf-8"?>
-<w:numbering xmlns:wpc="http://schemas.microsoft.com/office/word/2010/wordprocessingCanvas" xmlns:mc="http://schemas.openxmlformats.org/markup-compatibility/2006" xmlns:o="urn:schemas-microsoft-com:office:office" xmlns:r="http://schemas.openxmlformats.org/officeDocument/2006/relationships" xmlns:m="http://schemas.openxmlformats.org/officeDocument/2006/math" xmlns:v="urn:schemas-microsoft-com:vml" xmlns:wp14="http://schemas.microsoft.com/office/word/2010/wordprocessingDrawing" xmlns:wp="http://schemas.openxmlformats.org/drawingml/2006/wordprocessingDrawing" xmlns:w10="urn:schemas-microsoft-com:office:word" xmlns:w="http://schemas.openxmlformats.org/wordprocessingml/2006/main" xmlns:w14="http://schemas.microsoft.com/office/word/2010/wordml" xmlns:wpg="http://schemas.microsoft.com/office/word/2010/wordprocessingGroup" xmlns:wpi="http://schemas.microsoft.com/office/word/2010/wordprocessingInk" xmlns:wne="http://schemas.microsoft.com/office/word/2006/wordml" xmlns:wps="http://schemas.microsoft.com/office/word/2010/wordprocessingShape" mc:Ignorable="w14 wp14">
+<w:numbering xmlns:ve="http://schemas.openxmlformats.org/markup-compatibility/2006" xmlns:o="urn:schemas-microsoft-com:office:office" xmlns:r="http://schemas.openxmlformats.org/officeDocument/2006/relationships" xmlns:m="http://schemas.openxmlformats.org/officeDocument/2006/math" xmlns:v="urn:schemas-microsoft-com:vml" xmlns:wp="http://schemas.openxmlformats.org/drawingml/2006/wordprocessingDrawing" xmlns:w10="urn:schemas-microsoft-com:office:word" xmlns:w="http://schemas.openxmlformats.org/wordprocessingml/2006/main" xmlns:wne="http://schemas.microsoft.com/office/word/2006/wordml">
   <w:abstractNum w:abstractNumId="0">
     <w:nsid w:val="1744439C"/>
     <w:multiLevelType w:val="hybridMultilevel"/>
@@ -426,7 +1032,7 @@
 </file>
 
 <file path=word/styles.xml><?xml version="1.0" encoding="utf-8"?>
-<w:styles xmlns:mc="http://schemas.openxmlformats.org/markup-compatibility/2006" xmlns:r="http://schemas.openxmlformats.org/officeDocument/2006/relationships" xmlns:w="http://schemas.openxmlformats.org/wordprocessingml/2006/main" xmlns:w14="http://schemas.microsoft.com/office/word/2010/wordml" mc:Ignorable="w14">
+<w:styles xmlns:r="http://schemas.openxmlformats.org/officeDocument/2006/relationships" xmlns:w="http://schemas.openxmlformats.org/wordprocessingml/2006/main">
   <w:docDefaults>
     <w:rPrDefault>
       <w:rPr>
@@ -641,6 +1247,7 @@
     <w:uiPriority w:val="99"/>
     <w:semiHidden/>
     <w:unhideWhenUsed/>
+    <w:qFormat/>
     <w:tblPr>
       <w:tblInd w:w="0" w:type="dxa"/>
       <w:tblCellMar>
@@ -828,6 +1435,24 @@
       <w:sz w:val="27"/>
       <w:szCs w:val="27"/>
     </w:rPr>
+  </w:style>
+  <w:style w:type="paragraph" w:customStyle="1" w:styleId="yiv37883355msonormal">
+    <w:name w:val="yiv37883355msonormal"/>
+    <w:basedOn w:val="Normal"/>
+    <w:rsid w:val="00C74272"/>
+    <w:pPr>
+      <w:spacing w:before="100" w:beforeAutospacing="1" w:after="100" w:afterAutospacing="1"/>
+    </w:pPr>
+  </w:style>
+  <w:style w:type="character" w:customStyle="1" w:styleId="apple-converted-space">
+    <w:name w:val="apple-converted-space"/>
+    <w:basedOn w:val="DefaultParagraphFont"/>
+    <w:rsid w:val="00C74272"/>
+  </w:style>
+  <w:style w:type="character" w:customStyle="1" w:styleId="yshortcuts">
+    <w:name w:val="yshortcuts"/>
+    <w:basedOn w:val="DefaultParagraphFont"/>
+    <w:rsid w:val="00C74272"/>
   </w:style>
 </w:styles>
 </file>

</xml_diff>